<commit_message>
master - Updated CV
</commit_message>
<xml_diff>
--- a/Dashboard/wwwroot/docs/CV.docx
+++ b/Dashboard/wwwroot/docs/CV.docx
@@ -631,7 +631,7 @@
           <w:rFonts w:ascii="Gill Sans MT" w:hAnsi="Gill Sans MT" w:cs="Tahoma"/>
           <w:szCs w:val="20"/>
         </w:rPr>
-        <w:t xml:space="preserve">. </w:t>
+        <w:t>.</w:t>
       </w:r>
       <w:r>
         <w:rPr>
@@ -724,7 +724,7 @@
           <w:bCs/>
           <w:szCs w:val="20"/>
         </w:rPr>
-        <w:t xml:space="preserve">QUBA New Media Ltd ~ Junior Developer ~ </w:t>
+        <w:t xml:space="preserve">A </w:t>
       </w:r>
       <w:r>
         <w:rPr>
@@ -733,7 +733,7 @@
           <w:bCs/>
           <w:szCs w:val="20"/>
         </w:rPr>
-        <w:t xml:space="preserve">March </w:t>
+        <w:t xml:space="preserve">J </w:t>
       </w:r>
       <w:r>
         <w:rPr>
@@ -742,7 +742,7 @@
           <w:bCs/>
           <w:szCs w:val="20"/>
         </w:rPr>
-        <w:t>20</w:t>
+        <w:t>Gallagher Insurance</w:t>
       </w:r>
       <w:r>
         <w:rPr>
@@ -751,7 +751,43 @@
           <w:bCs/>
           <w:szCs w:val="20"/>
         </w:rPr>
-        <w:t>19 – Present</w:t>
+        <w:t xml:space="preserve"> ~ </w:t>
+      </w:r>
+      <w:r>
+        <w:rPr>
+          <w:rFonts w:ascii="Gill Sans MT" w:hAnsi="Gill Sans MT" w:cs="Tahoma"/>
+          <w:b/>
+          <w:bCs/>
+          <w:szCs w:val="20"/>
+        </w:rPr>
+        <w:t>Digital</w:t>
+      </w:r>
+      <w:r>
+        <w:rPr>
+          <w:rFonts w:ascii="Gill Sans MT" w:hAnsi="Gill Sans MT" w:cs="Tahoma"/>
+          <w:b/>
+          <w:bCs/>
+          <w:szCs w:val="20"/>
+        </w:rPr>
+        <w:t xml:space="preserve"> Developer ~ </w:t>
+      </w:r>
+      <w:r>
+        <w:rPr>
+          <w:rFonts w:ascii="Gill Sans MT" w:hAnsi="Gill Sans MT" w:cs="Tahoma"/>
+          <w:b/>
+          <w:bCs/>
+          <w:szCs w:val="20"/>
+        </w:rPr>
+        <w:t>Nov</w:t>
+      </w:r>
+      <w:r>
+        <w:rPr>
+          <w:rFonts w:ascii="Gill Sans MT" w:hAnsi="Gill Sans MT" w:cs="Tahoma"/>
+          <w:b/>
+          <w:bCs/>
+          <w:szCs w:val="20"/>
+        </w:rPr>
+        <w:t xml:space="preserve"> 2019 – Present</w:t>
       </w:r>
     </w:p>
     <w:p>
@@ -780,70 +816,7 @@
           <w:rFonts w:ascii="Gill Sans MT" w:hAnsi="Gill Sans MT" w:cs="Tahoma"/>
           <w:szCs w:val="20"/>
         </w:rPr>
-        <w:t xml:space="preserve"> C# </w:t>
-      </w:r>
-      <w:r>
-        <w:rPr>
-          <w:rFonts w:ascii="Gill Sans MT" w:hAnsi="Gill Sans MT" w:cs="Tahoma"/>
-          <w:szCs w:val="20"/>
-        </w:rPr>
-        <w:t>.NET</w:t>
-      </w:r>
-      <w:r>
-        <w:rPr>
-          <w:rFonts w:ascii="Gill Sans MT" w:hAnsi="Gill Sans MT" w:cs="Tahoma"/>
-          <w:szCs w:val="20"/>
-        </w:rPr>
-        <w:t xml:space="preserve"> </w:t>
-      </w:r>
-      <w:r>
-        <w:rPr>
-          <w:rFonts w:ascii="Gill Sans MT" w:hAnsi="Gill Sans MT" w:cs="Tahoma"/>
-          <w:szCs w:val="20"/>
-        </w:rPr>
-        <w:t xml:space="preserve">CMS Websites </w:t>
-      </w:r>
-      <w:r>
-        <w:rPr>
-          <w:rFonts w:ascii="Gill Sans MT" w:hAnsi="Gill Sans MT" w:cs="Tahoma"/>
-          <w:szCs w:val="20"/>
-        </w:rPr>
-        <w:t>and Web Applications</w:t>
-      </w:r>
-      <w:r>
-        <w:rPr>
-          <w:rFonts w:ascii="Gill Sans MT" w:hAnsi="Gill Sans MT" w:cs="Tahoma"/>
-          <w:szCs w:val="20"/>
-        </w:rPr>
-        <w:t xml:space="preserve"> </w:t>
-      </w:r>
-      <w:r>
-        <w:rPr>
-          <w:rFonts w:ascii="Gill Sans MT" w:hAnsi="Gill Sans MT" w:cs="Tahoma"/>
-          <w:szCs w:val="20"/>
-        </w:rPr>
-        <w:t>(</w:t>
-      </w:r>
-      <w:r>
-        <w:rPr>
-          <w:rFonts w:ascii="Gill Sans MT" w:hAnsi="Gill Sans MT" w:cs="Tahoma"/>
-          <w:szCs w:val="20"/>
-        </w:rPr>
-        <w:t>HTML/JavaScript/CSS/SASS</w:t>
-      </w:r>
-      <w:r>
-        <w:rPr>
-          <w:rFonts w:ascii="Gill Sans MT" w:hAnsi="Gill Sans MT" w:cs="Tahoma"/>
-          <w:szCs w:val="20"/>
-        </w:rPr>
-        <w:t xml:space="preserve">) </w:t>
-      </w:r>
-      <w:r>
-        <w:rPr>
-          <w:rFonts w:ascii="Gill Sans MT" w:hAnsi="Gill Sans MT" w:cs="Tahoma"/>
-          <w:szCs w:val="20"/>
-        </w:rPr>
-        <w:t>using</w:t>
+        <w:t xml:space="preserve"> C# .NET/MVC CMS Websites and Web Applications (HTML/JavaScript/CSS/SASS) predominantly using </w:t>
       </w:r>
       <w:r>
         <w:rPr>
@@ -851,59 +824,7 @@
           <w:bCs/>
           <w:szCs w:val="20"/>
         </w:rPr>
-        <w:t xml:space="preserve"> Kentico</w:t>
-      </w:r>
-      <w:r>
-        <w:rPr>
-          <w:rFonts w:ascii="Gill Sans MT" w:hAnsi="Gill Sans MT" w:cs="Tahoma"/>
-          <w:bCs/>
-          <w:szCs w:val="20"/>
-        </w:rPr>
-        <w:t xml:space="preserve">, </w:t>
-      </w:r>
-      <w:proofErr w:type="spellStart"/>
-      <w:r>
-        <w:rPr>
-          <w:rFonts w:ascii="Gill Sans MT" w:hAnsi="Gill Sans MT" w:cs="Tahoma"/>
-          <w:bCs/>
-          <w:szCs w:val="20"/>
-        </w:rPr>
-        <w:t>Sitefinity</w:t>
-      </w:r>
-      <w:proofErr w:type="spellEnd"/>
-      <w:r>
-        <w:rPr>
-          <w:rFonts w:ascii="Gill Sans MT" w:hAnsi="Gill Sans MT" w:cs="Tahoma"/>
-          <w:bCs/>
-          <w:szCs w:val="20"/>
-        </w:rPr>
-        <w:t xml:space="preserve">, </w:t>
-      </w:r>
-      <w:proofErr w:type="spellStart"/>
-      <w:r>
-        <w:rPr>
-          <w:rFonts w:ascii="Gill Sans MT" w:hAnsi="Gill Sans MT" w:cs="Tahoma"/>
-          <w:bCs/>
-          <w:szCs w:val="20"/>
-        </w:rPr>
-        <w:t>SiteCore</w:t>
-      </w:r>
-      <w:proofErr w:type="spellEnd"/>
-      <w:r>
-        <w:rPr>
-          <w:rFonts w:ascii="Gill Sans MT" w:hAnsi="Gill Sans MT" w:cs="Tahoma"/>
-          <w:bCs/>
-          <w:szCs w:val="20"/>
-        </w:rPr>
-        <w:t>, Umbraco</w:t>
-      </w:r>
-      <w:r>
-        <w:rPr>
-          <w:rFonts w:ascii="Gill Sans MT" w:hAnsi="Gill Sans MT" w:cs="Tahoma"/>
-          <w:bCs/>
-          <w:szCs w:val="20"/>
-        </w:rPr>
-        <w:t xml:space="preserve"> etc</w:t>
+        <w:t>Sitecore</w:t>
       </w:r>
     </w:p>
     <w:p>
@@ -925,17 +846,22 @@
           <w:rFonts w:ascii="Gill Sans MT" w:hAnsi="Gill Sans MT" w:cs="Tahoma"/>
           <w:szCs w:val="20"/>
         </w:rPr>
-        <w:t xml:space="preserve">Source Control: Bitbucket, GitHub, Azure DevOps, TortoiseSVN and </w:t>
-      </w:r>
-      <w:proofErr w:type="spellStart"/>
-      <w:r>
-        <w:rPr>
-          <w:rFonts w:ascii="Gill Sans MT" w:hAnsi="Gill Sans MT" w:cs="Tahoma"/>
-          <w:szCs w:val="20"/>
-        </w:rPr>
-        <w:t>Sourcetree</w:t>
-      </w:r>
-      <w:proofErr w:type="spellEnd"/>
+        <w:t>SharePoint development</w:t>
+      </w:r>
+      <w:r>
+        <w:rPr>
+          <w:rFonts w:ascii="Gill Sans MT" w:hAnsi="Gill Sans MT" w:cs="Tahoma"/>
+          <w:szCs w:val="20"/>
+        </w:rPr>
+        <w:t xml:space="preserve"> for enhancing internal systems</w:t>
+      </w:r>
+      <w:r>
+        <w:rPr>
+          <w:rFonts w:ascii="Gill Sans MT" w:hAnsi="Gill Sans MT" w:cs="Tahoma"/>
+          <w:szCs w:val="20"/>
+        </w:rPr>
+        <w:t xml:space="preserve"> and intranet</w:t>
+      </w:r>
     </w:p>
     <w:p>
       <w:pPr>
@@ -956,42 +882,14 @@
           <w:rFonts w:ascii="Gill Sans MT" w:hAnsi="Gill Sans MT" w:cs="Tahoma"/>
           <w:szCs w:val="20"/>
         </w:rPr>
-        <w:t xml:space="preserve">SharePoint, </w:t>
-      </w:r>
-      <w:r>
-        <w:rPr>
-          <w:rFonts w:ascii="Gill Sans MT" w:hAnsi="Gill Sans MT" w:cs="Tahoma"/>
-          <w:szCs w:val="20"/>
-        </w:rPr>
-        <w:t>Jira</w:t>
-      </w:r>
-      <w:r>
-        <w:rPr>
-          <w:rFonts w:ascii="Gill Sans MT" w:hAnsi="Gill Sans MT" w:cs="Tahoma"/>
-          <w:szCs w:val="20"/>
-        </w:rPr>
-        <w:t xml:space="preserve"> and Confluence </w:t>
-      </w:r>
-      <w:r>
-        <w:rPr>
-          <w:rFonts w:ascii="Gill Sans MT" w:hAnsi="Gill Sans MT" w:cs="Tahoma"/>
-          <w:szCs w:val="20"/>
-        </w:rPr>
-        <w:t xml:space="preserve">for </w:t>
-      </w:r>
-      <w:r>
-        <w:rPr>
-          <w:rFonts w:ascii="Gill Sans MT" w:hAnsi="Gill Sans MT" w:cs="Tahoma"/>
-          <w:szCs w:val="20"/>
-        </w:rPr>
-        <w:t xml:space="preserve">documentation and </w:t>
-      </w:r>
-      <w:r>
-        <w:rPr>
-          <w:rFonts w:ascii="Gill Sans MT" w:hAnsi="Gill Sans MT" w:cs="Tahoma"/>
-          <w:szCs w:val="20"/>
-        </w:rPr>
-        <w:t>project management</w:t>
+        <w:t>Source Control: Bitbucket, Azure DevOps</w:t>
+      </w:r>
+      <w:r>
+        <w:rPr>
+          <w:rFonts w:ascii="Gill Sans MT" w:hAnsi="Gill Sans MT" w:cs="Tahoma"/>
+          <w:szCs w:val="20"/>
+        </w:rPr>
+        <w:t xml:space="preserve"> and TFS</w:t>
       </w:r>
     </w:p>
     <w:p>
@@ -1013,44 +911,7 @@
           <w:rFonts w:ascii="Gill Sans MT" w:hAnsi="Gill Sans MT" w:cs="Tahoma"/>
           <w:szCs w:val="20"/>
         </w:rPr>
-        <w:t>TeamCity</w:t>
-      </w:r>
-      <w:r>
-        <w:rPr>
-          <w:rFonts w:ascii="Gill Sans MT" w:hAnsi="Gill Sans MT" w:cs="Tahoma"/>
-          <w:szCs w:val="20"/>
-        </w:rPr>
-        <w:t xml:space="preserve"> and </w:t>
-      </w:r>
-      <w:proofErr w:type="spellStart"/>
-      <w:r>
-        <w:rPr>
-          <w:rFonts w:ascii="Gill Sans MT" w:hAnsi="Gill Sans MT" w:cs="Tahoma"/>
-          <w:szCs w:val="20"/>
-        </w:rPr>
-        <w:t>WebDeploy</w:t>
-      </w:r>
-      <w:proofErr w:type="spellEnd"/>
-      <w:r>
-        <w:rPr>
-          <w:rFonts w:ascii="Gill Sans MT" w:hAnsi="Gill Sans MT" w:cs="Tahoma"/>
-          <w:szCs w:val="20"/>
-        </w:rPr>
-        <w:t xml:space="preserve"> </w:t>
-      </w:r>
-      <w:r>
-        <w:rPr>
-          <w:rFonts w:ascii="Gill Sans MT" w:hAnsi="Gill Sans MT" w:cs="Tahoma"/>
-          <w:szCs w:val="20"/>
-        </w:rPr>
-        <w:t xml:space="preserve">for Continuous Integration </w:t>
-      </w:r>
-      <w:r>
-        <w:rPr>
-          <w:rFonts w:ascii="Gill Sans MT" w:hAnsi="Gill Sans MT" w:cs="Tahoma"/>
-          <w:szCs w:val="20"/>
-        </w:rPr>
-        <w:t>and deployment</w:t>
+        <w:t>Jira and Confluence for documentation and project management</w:t>
       </w:r>
     </w:p>
     <w:p>
@@ -1072,21 +933,30 @@
           <w:rFonts w:ascii="Gill Sans MT" w:hAnsi="Gill Sans MT" w:cs="Tahoma"/>
           <w:szCs w:val="20"/>
         </w:rPr>
-        <w:t xml:space="preserve">GULP, DRUNT and Web Compiler for </w:t>
-      </w:r>
-      <w:r>
-        <w:rPr>
-          <w:rFonts w:ascii="Gill Sans MT" w:hAnsi="Gill Sans MT" w:cs="Tahoma"/>
-          <w:szCs w:val="20"/>
-        </w:rPr>
-        <w:t xml:space="preserve">styling and scripting </w:t>
-      </w:r>
-      <w:r>
-        <w:rPr>
-          <w:rFonts w:ascii="Gill Sans MT" w:hAnsi="Gill Sans MT" w:cs="Tahoma"/>
-          <w:szCs w:val="20"/>
-        </w:rPr>
-        <w:t>minification</w:t>
+        <w:t>TeamCity</w:t>
+      </w:r>
+      <w:r>
+        <w:rPr>
+          <w:rFonts w:ascii="Gill Sans MT" w:hAnsi="Gill Sans MT" w:cs="Tahoma"/>
+          <w:szCs w:val="20"/>
+        </w:rPr>
+        <w:t xml:space="preserve"> and </w:t>
+      </w:r>
+      <w:bookmarkStart w:id="0" w:name="_GoBack"/>
+      <w:bookmarkEnd w:id="0"/>
+      <w:r>
+        <w:rPr>
+          <w:rFonts w:ascii="Gill Sans MT" w:hAnsi="Gill Sans MT" w:cs="Tahoma"/>
+          <w:szCs w:val="20"/>
+        </w:rPr>
+        <w:t>Azure Pipelines</w:t>
+      </w:r>
+      <w:r>
+        <w:rPr>
+          <w:rFonts w:ascii="Gill Sans MT" w:hAnsi="Gill Sans MT" w:cs="Tahoma"/>
+          <w:szCs w:val="20"/>
+        </w:rPr>
+        <w:t xml:space="preserve"> for Continuous Integration and deployment</w:t>
       </w:r>
     </w:p>
     <w:p>
@@ -1127,88 +997,6 @@
     </w:p>
     <w:p>
       <w:pPr>
-        <w:rPr>
-          <w:rFonts w:ascii="Gill Sans MT" w:hAnsi="Gill Sans MT" w:cs="Tahoma"/>
-          <w:b/>
-          <w:bCs/>
-          <w:szCs w:val="20"/>
-        </w:rPr>
-      </w:pPr>
-      <w:r>
-        <w:rPr>
-          <w:rFonts w:ascii="Gill Sans MT" w:hAnsi="Gill Sans MT" w:cs="Tahoma"/>
-          <w:b/>
-          <w:bCs/>
-          <w:szCs w:val="20"/>
-        </w:rPr>
-        <w:t xml:space="preserve">Miller Solutions Ltd ~ Software Developer ~ Oct </w:t>
-      </w:r>
-      <w:r>
-        <w:rPr>
-          <w:rFonts w:ascii="Gill Sans MT" w:hAnsi="Gill Sans MT" w:cs="Tahoma"/>
-          <w:b/>
-          <w:bCs/>
-          <w:szCs w:val="20"/>
-        </w:rPr>
-        <w:t>20</w:t>
-      </w:r>
-      <w:r>
-        <w:rPr>
-          <w:rFonts w:ascii="Gill Sans MT" w:hAnsi="Gill Sans MT" w:cs="Tahoma"/>
-          <w:b/>
-          <w:bCs/>
-          <w:szCs w:val="20"/>
-        </w:rPr>
-        <w:t xml:space="preserve">18 </w:t>
-      </w:r>
-      <w:r>
-        <w:rPr>
-          <w:rFonts w:ascii="Gill Sans MT" w:hAnsi="Gill Sans MT" w:cs="Tahoma"/>
-          <w:b/>
-          <w:bCs/>
-          <w:szCs w:val="20"/>
-        </w:rPr>
-        <w:t>-</w:t>
-      </w:r>
-      <w:r>
-        <w:rPr>
-          <w:rFonts w:ascii="Gill Sans MT" w:hAnsi="Gill Sans MT" w:cs="Tahoma"/>
-          <w:b/>
-          <w:bCs/>
-          <w:szCs w:val="20"/>
-        </w:rPr>
-        <w:t xml:space="preserve"> </w:t>
-      </w:r>
-      <w:r>
-        <w:rPr>
-          <w:rFonts w:ascii="Gill Sans MT" w:hAnsi="Gill Sans MT" w:cs="Tahoma"/>
-          <w:b/>
-          <w:bCs/>
-          <w:szCs w:val="20"/>
-        </w:rPr>
-        <w:t xml:space="preserve">March </w:t>
-      </w:r>
-      <w:r>
-        <w:rPr>
-          <w:rFonts w:ascii="Gill Sans MT" w:hAnsi="Gill Sans MT" w:cs="Tahoma"/>
-          <w:b/>
-          <w:bCs/>
-          <w:szCs w:val="20"/>
-        </w:rPr>
-        <w:t>20</w:t>
-      </w:r>
-      <w:r>
-        <w:rPr>
-          <w:rFonts w:ascii="Gill Sans MT" w:hAnsi="Gill Sans MT" w:cs="Tahoma"/>
-          <w:b/>
-          <w:bCs/>
-          <w:szCs w:val="20"/>
-        </w:rPr>
-        <w:t>19</w:t>
-      </w:r>
-    </w:p>
-    <w:p>
-      <w:pPr>
         <w:pStyle w:val="ListParagraph"/>
         <w:numPr>
           <w:ilvl w:val="0"/>
@@ -1226,37 +1014,14 @@
           <w:rFonts w:ascii="Gill Sans MT" w:hAnsi="Gill Sans MT" w:cs="Tahoma"/>
           <w:szCs w:val="20"/>
         </w:rPr>
-        <w:t>Designed, developed, tested and maintained C#</w:t>
-      </w:r>
-      <w:r>
-        <w:rPr>
-          <w:rFonts w:ascii="Gill Sans MT" w:hAnsi="Gill Sans MT" w:cs="Tahoma"/>
-          <w:szCs w:val="20"/>
-        </w:rPr>
-        <w:t xml:space="preserve"> </w:t>
-      </w:r>
-      <w:r>
-        <w:rPr>
-          <w:rFonts w:ascii="Gill Sans MT" w:hAnsi="Gill Sans MT" w:cs="Tahoma"/>
-          <w:szCs w:val="20"/>
-        </w:rPr>
-        <w:t xml:space="preserve">.NET Core Web Applications, WordPress websites and </w:t>
-      </w:r>
-      <w:proofErr w:type="spellStart"/>
-      <w:r>
-        <w:rPr>
-          <w:rFonts w:ascii="Gill Sans MT" w:hAnsi="Gill Sans MT" w:cs="Tahoma"/>
-          <w:szCs w:val="20"/>
-        </w:rPr>
-        <w:t>NOPCommerce</w:t>
-      </w:r>
-      <w:proofErr w:type="spellEnd"/>
-      <w:r>
-        <w:rPr>
-          <w:rFonts w:ascii="Gill Sans MT" w:hAnsi="Gill Sans MT" w:cs="Tahoma"/>
-          <w:szCs w:val="20"/>
-        </w:rPr>
-        <w:t xml:space="preserve"> websites</w:t>
+        <w:t xml:space="preserve">Maintained a thorough Agile development </w:t>
+      </w:r>
+      <w:r>
+        <w:rPr>
+          <w:rFonts w:ascii="Gill Sans MT" w:hAnsi="Gill Sans MT" w:cs="Tahoma"/>
+          <w:szCs w:val="20"/>
+        </w:rPr>
+        <w:t>strategy</w:t>
       </w:r>
     </w:p>
     <w:p>
@@ -1278,21 +1043,49 @@
           <w:rFonts w:ascii="Gill Sans MT" w:hAnsi="Gill Sans MT" w:cs="Tahoma"/>
           <w:szCs w:val="20"/>
         </w:rPr>
-        <w:t xml:space="preserve">Microsoft SQL Server Database management, Searchlight server maintenance, </w:t>
-      </w:r>
-      <w:r>
-        <w:rPr>
-          <w:rFonts w:ascii="Gill Sans MT" w:hAnsi="Gill Sans MT" w:cs="Tahoma"/>
-          <w:szCs w:val="20"/>
-        </w:rPr>
-        <w:t xml:space="preserve">Dynamics 365 </w:t>
-      </w:r>
-      <w:r>
-        <w:rPr>
-          <w:rFonts w:ascii="Gill Sans MT" w:hAnsi="Gill Sans MT" w:cs="Tahoma"/>
-          <w:szCs w:val="20"/>
-        </w:rPr>
-        <w:t>CRM ticketing</w:t>
+        <w:t xml:space="preserve">Completed </w:t>
+      </w:r>
+      <w:r>
+        <w:rPr>
+          <w:rFonts w:ascii="Gill Sans MT" w:hAnsi="Gill Sans MT" w:cs="Tahoma"/>
+          <w:szCs w:val="20"/>
+        </w:rPr>
+        <w:t xml:space="preserve">extensive, </w:t>
+      </w:r>
+      <w:r>
+        <w:rPr>
+          <w:rFonts w:ascii="Gill Sans MT" w:hAnsi="Gill Sans MT" w:cs="Tahoma"/>
+          <w:szCs w:val="20"/>
+        </w:rPr>
+        <w:t>regular</w:t>
+      </w:r>
+      <w:r>
+        <w:rPr>
+          <w:rFonts w:ascii="Gill Sans MT" w:hAnsi="Gill Sans MT" w:cs="Tahoma"/>
+          <w:szCs w:val="20"/>
+        </w:rPr>
+        <w:t xml:space="preserve"> </w:t>
+      </w:r>
+      <w:r>
+        <w:rPr>
+          <w:rFonts w:ascii="Gill Sans MT" w:hAnsi="Gill Sans MT" w:cs="Tahoma"/>
+          <w:szCs w:val="20"/>
+        </w:rPr>
+        <w:t xml:space="preserve">development and security </w:t>
+      </w:r>
+      <w:r>
+        <w:rPr>
+          <w:rFonts w:ascii="Gill Sans MT" w:hAnsi="Gill Sans MT" w:cs="Tahoma"/>
+          <w:szCs w:val="20"/>
+        </w:rPr>
+        <w:t xml:space="preserve">training </w:t>
+      </w:r>
+      <w:r>
+        <w:rPr>
+          <w:rFonts w:ascii="Gill Sans MT" w:hAnsi="Gill Sans MT" w:cs="Tahoma"/>
+          <w:szCs w:val="20"/>
+        </w:rPr>
+        <w:t>inline with company policy</w:t>
       </w:r>
     </w:p>
     <w:p>
@@ -1312,10 +1105,89 @@
       <w:r>
         <w:rPr>
           <w:rFonts w:ascii="Gill Sans MT" w:hAnsi="Gill Sans MT" w:cs="Tahoma"/>
+          <w:szCs w:val="20"/>
+        </w:rPr>
+        <w:t xml:space="preserve">Adhered to </w:t>
+      </w:r>
+      <w:r>
+        <w:rPr>
+          <w:rFonts w:ascii="Gill Sans MT" w:hAnsi="Gill Sans MT" w:cs="Tahoma"/>
+          <w:szCs w:val="20"/>
+        </w:rPr>
+        <w:t>Government standard security measures for IT Systems</w:t>
+      </w:r>
+    </w:p>
+    <w:p>
+      <w:pPr>
+        <w:rPr>
+          <w:rFonts w:ascii="Gill Sans MT" w:hAnsi="Gill Sans MT" w:cs="Tahoma"/>
+          <w:b/>
           <w:bCs/>
           <w:szCs w:val="20"/>
         </w:rPr>
-        <w:t>Produced Release Notes, Bug Logs and other documentation records for both End Users and internal developers</w:t>
+      </w:pPr>
+      <w:r>
+        <w:rPr>
+          <w:rFonts w:ascii="Gill Sans MT" w:hAnsi="Gill Sans MT" w:cs="Tahoma"/>
+          <w:b/>
+          <w:bCs/>
+          <w:szCs w:val="20"/>
+        </w:rPr>
+        <w:t xml:space="preserve">QUBA </w:t>
+      </w:r>
+      <w:r>
+        <w:rPr>
+          <w:rFonts w:ascii="Gill Sans MT" w:hAnsi="Gill Sans MT" w:cs="Tahoma"/>
+          <w:b/>
+          <w:bCs/>
+          <w:szCs w:val="20"/>
+        </w:rPr>
+        <w:t>Digital</w:t>
+      </w:r>
+      <w:r>
+        <w:rPr>
+          <w:rFonts w:ascii="Gill Sans MT" w:hAnsi="Gill Sans MT" w:cs="Tahoma"/>
+          <w:b/>
+          <w:bCs/>
+          <w:szCs w:val="20"/>
+        </w:rPr>
+        <w:t xml:space="preserve"> ~ Junior Developer ~ </w:t>
+      </w:r>
+      <w:r>
+        <w:rPr>
+          <w:rFonts w:ascii="Gill Sans MT" w:hAnsi="Gill Sans MT" w:cs="Tahoma"/>
+          <w:b/>
+          <w:bCs/>
+          <w:szCs w:val="20"/>
+        </w:rPr>
+        <w:t xml:space="preserve">Mar </w:t>
+      </w:r>
+      <w:r>
+        <w:rPr>
+          <w:rFonts w:ascii="Gill Sans MT" w:hAnsi="Gill Sans MT" w:cs="Tahoma"/>
+          <w:b/>
+          <w:bCs/>
+          <w:szCs w:val="20"/>
+        </w:rPr>
+        <w:t>20</w:t>
+      </w:r>
+      <w:r>
+        <w:rPr>
+          <w:rFonts w:ascii="Gill Sans MT" w:hAnsi="Gill Sans MT" w:cs="Tahoma"/>
+          <w:b/>
+          <w:bCs/>
+          <w:szCs w:val="20"/>
+        </w:rPr>
+        <w:t xml:space="preserve">19 – </w:t>
+      </w:r>
+      <w:r>
+        <w:rPr>
+          <w:rFonts w:ascii="Gill Sans MT" w:hAnsi="Gill Sans MT" w:cs="Tahoma"/>
+          <w:b/>
+          <w:bCs/>
+          <w:szCs w:val="20"/>
+        </w:rPr>
+        <w:t>Nov 2019</w:t>
       </w:r>
     </w:p>
     <w:p>
@@ -1335,149 +1207,99 @@
       <w:r>
         <w:rPr>
           <w:rFonts w:ascii="Gill Sans MT" w:hAnsi="Gill Sans MT" w:cs="Tahoma"/>
+          <w:szCs w:val="20"/>
+        </w:rPr>
+        <w:t>Designed, developed, tested and maintained</w:t>
+      </w:r>
+      <w:r>
+        <w:rPr>
+          <w:rFonts w:ascii="Gill Sans MT" w:hAnsi="Gill Sans MT" w:cs="Tahoma"/>
+          <w:szCs w:val="20"/>
+        </w:rPr>
+        <w:t xml:space="preserve"> C# </w:t>
+      </w:r>
+      <w:r>
+        <w:rPr>
+          <w:rFonts w:ascii="Gill Sans MT" w:hAnsi="Gill Sans MT" w:cs="Tahoma"/>
+          <w:szCs w:val="20"/>
+        </w:rPr>
+        <w:t>.NET</w:t>
+      </w:r>
+      <w:r>
+        <w:rPr>
+          <w:rFonts w:ascii="Gill Sans MT" w:hAnsi="Gill Sans MT" w:cs="Tahoma"/>
+          <w:szCs w:val="20"/>
+        </w:rPr>
+        <w:t>/MVC</w:t>
+      </w:r>
+      <w:r>
+        <w:rPr>
+          <w:rFonts w:ascii="Gill Sans MT" w:hAnsi="Gill Sans MT" w:cs="Tahoma"/>
+          <w:szCs w:val="20"/>
+        </w:rPr>
+        <w:t xml:space="preserve"> </w:t>
+      </w:r>
+      <w:r>
+        <w:rPr>
+          <w:rFonts w:ascii="Gill Sans MT" w:hAnsi="Gill Sans MT" w:cs="Tahoma"/>
+          <w:szCs w:val="20"/>
+        </w:rPr>
+        <w:t xml:space="preserve">CMS Websites </w:t>
+      </w:r>
+      <w:r>
+        <w:rPr>
+          <w:rFonts w:ascii="Gill Sans MT" w:hAnsi="Gill Sans MT" w:cs="Tahoma"/>
+          <w:szCs w:val="20"/>
+        </w:rPr>
+        <w:t>and Web Applications</w:t>
+      </w:r>
+      <w:r>
+        <w:rPr>
+          <w:rFonts w:ascii="Gill Sans MT" w:hAnsi="Gill Sans MT" w:cs="Tahoma"/>
+          <w:szCs w:val="20"/>
+        </w:rPr>
+        <w:t xml:space="preserve"> </w:t>
+      </w:r>
+      <w:r>
+        <w:rPr>
+          <w:rFonts w:ascii="Gill Sans MT" w:hAnsi="Gill Sans MT" w:cs="Tahoma"/>
+          <w:szCs w:val="20"/>
+        </w:rPr>
+        <w:t xml:space="preserve">(HTML/JavaScript/CSS/SASS) </w:t>
+      </w:r>
+      <w:r>
+        <w:rPr>
+          <w:rFonts w:ascii="Gill Sans MT" w:hAnsi="Gill Sans MT" w:cs="Tahoma"/>
+          <w:szCs w:val="20"/>
+        </w:rPr>
+        <w:t xml:space="preserve">predominantly using </w:t>
+      </w:r>
+      <w:r>
+        <w:rPr>
+          <w:rFonts w:ascii="Gill Sans MT" w:hAnsi="Gill Sans MT" w:cs="Tahoma"/>
           <w:bCs/>
           <w:szCs w:val="20"/>
         </w:rPr>
-        <w:t>Visual Studio Team Foundation Server Source Control and Visual Studio Online DevOps</w:t>
-      </w:r>
-    </w:p>
-    <w:p>
-      <w:pPr>
-        <w:rPr>
-          <w:rFonts w:ascii="Gill Sans MT" w:hAnsi="Gill Sans MT" w:cs="Tahoma"/>
-          <w:b/>
+        <w:t>Kentico</w:t>
+      </w:r>
+      <w:r>
+        <w:rPr>
+          <w:rFonts w:ascii="Gill Sans MT" w:hAnsi="Gill Sans MT" w:cs="Tahoma"/>
           <w:bCs/>
           <w:szCs w:val="20"/>
         </w:rPr>
-      </w:pPr>
+        <w:t xml:space="preserve"> and </w:t>
+      </w:r>
       <w:proofErr w:type="spellStart"/>
       <w:r>
         <w:rPr>
           <w:rFonts w:ascii="Gill Sans MT" w:hAnsi="Gill Sans MT" w:cs="Tahoma"/>
-          <w:b/>
           <w:bCs/>
           <w:szCs w:val="20"/>
         </w:rPr>
-        <w:t>InVMA</w:t>
+        <w:t>Sitefinity</w:t>
       </w:r>
       <w:proofErr w:type="spellEnd"/>
-      <w:r>
-        <w:rPr>
-          <w:rFonts w:ascii="Gill Sans MT" w:hAnsi="Gill Sans MT" w:cs="Tahoma"/>
-          <w:b/>
-          <w:bCs/>
-          <w:szCs w:val="20"/>
-        </w:rPr>
-        <w:t xml:space="preserve"> Ltd ~ Applications Engineer ~ Jun </w:t>
-      </w:r>
-      <w:r>
-        <w:rPr>
-          <w:rFonts w:ascii="Gill Sans MT" w:hAnsi="Gill Sans MT" w:cs="Tahoma"/>
-          <w:b/>
-          <w:bCs/>
-          <w:szCs w:val="20"/>
-        </w:rPr>
-        <w:t>20</w:t>
-      </w:r>
-      <w:r>
-        <w:rPr>
-          <w:rFonts w:ascii="Gill Sans MT" w:hAnsi="Gill Sans MT" w:cs="Tahoma"/>
-          <w:b/>
-          <w:bCs/>
-          <w:szCs w:val="20"/>
-        </w:rPr>
-        <w:t xml:space="preserve">15 </w:t>
-      </w:r>
-      <w:r>
-        <w:rPr>
-          <w:rFonts w:ascii="Gill Sans MT" w:hAnsi="Gill Sans MT" w:cs="Tahoma"/>
-          <w:b/>
-          <w:bCs/>
-          <w:szCs w:val="20"/>
-        </w:rPr>
-        <w:t>-</w:t>
-      </w:r>
-      <w:r>
-        <w:rPr>
-          <w:rFonts w:ascii="Gill Sans MT" w:hAnsi="Gill Sans MT" w:cs="Tahoma"/>
-          <w:b/>
-          <w:bCs/>
-          <w:szCs w:val="20"/>
-        </w:rPr>
-        <w:t xml:space="preserve"> Sep </w:t>
-      </w:r>
-      <w:r>
-        <w:rPr>
-          <w:rFonts w:ascii="Gill Sans MT" w:hAnsi="Gill Sans MT" w:cs="Tahoma"/>
-          <w:b/>
-          <w:bCs/>
-          <w:szCs w:val="20"/>
-        </w:rPr>
-        <w:t>20</w:t>
-      </w:r>
-      <w:r>
-        <w:rPr>
-          <w:rFonts w:ascii="Gill Sans MT" w:hAnsi="Gill Sans MT" w:cs="Tahoma"/>
-          <w:b/>
-          <w:bCs/>
-          <w:szCs w:val="20"/>
-        </w:rPr>
-        <w:t xml:space="preserve">15 and Jun </w:t>
-      </w:r>
-      <w:r>
-        <w:rPr>
-          <w:rFonts w:ascii="Gill Sans MT" w:hAnsi="Gill Sans MT" w:cs="Tahoma"/>
-          <w:b/>
-          <w:bCs/>
-          <w:szCs w:val="20"/>
-        </w:rPr>
-        <w:t>20</w:t>
-      </w:r>
-      <w:r>
-        <w:rPr>
-          <w:rFonts w:ascii="Gill Sans MT" w:hAnsi="Gill Sans MT" w:cs="Tahoma"/>
-          <w:b/>
-          <w:bCs/>
-          <w:szCs w:val="20"/>
-        </w:rPr>
-        <w:t xml:space="preserve">16 </w:t>
-      </w:r>
-      <w:r>
-        <w:rPr>
-          <w:rFonts w:ascii="Gill Sans MT" w:hAnsi="Gill Sans MT" w:cs="Tahoma"/>
-          <w:b/>
-          <w:bCs/>
-          <w:szCs w:val="20"/>
-        </w:rPr>
-        <w:t>-</w:t>
-      </w:r>
-      <w:r>
-        <w:rPr>
-          <w:rFonts w:ascii="Gill Sans MT" w:hAnsi="Gill Sans MT" w:cs="Tahoma"/>
-          <w:b/>
-          <w:bCs/>
-          <w:szCs w:val="20"/>
-        </w:rPr>
-        <w:t xml:space="preserve"> Sep </w:t>
-      </w:r>
-      <w:r>
-        <w:rPr>
-          <w:rFonts w:ascii="Gill Sans MT" w:hAnsi="Gill Sans MT" w:cs="Tahoma"/>
-          <w:b/>
-          <w:bCs/>
-          <w:szCs w:val="20"/>
-        </w:rPr>
-        <w:t>20</w:t>
-      </w:r>
-      <w:r>
-        <w:rPr>
-          <w:rFonts w:ascii="Gill Sans MT" w:hAnsi="Gill Sans MT" w:cs="Tahoma"/>
-          <w:b/>
-          <w:bCs/>
-          <w:szCs w:val="20"/>
-        </w:rPr>
-        <w:t>17</w:t>
-      </w:r>
     </w:p>
     <w:p>
       <w:pPr>
@@ -1498,7 +1320,7 @@
           <w:rFonts w:ascii="Gill Sans MT" w:hAnsi="Gill Sans MT" w:cs="Tahoma"/>
           <w:szCs w:val="20"/>
         </w:rPr>
-        <w:t xml:space="preserve">Designed, developed, tested and maintained advanced IoT systems for data analysis, control, automation and networking using Java, JavaScript and Lua Script with the </w:t>
+        <w:t xml:space="preserve">Source Control: Bitbucket, GitHub, Azure DevOps, TortoiseSVN and </w:t>
       </w:r>
       <w:proofErr w:type="spellStart"/>
       <w:r>
@@ -1506,16 +1328,9 @@
           <w:rFonts w:ascii="Gill Sans MT" w:hAnsi="Gill Sans MT" w:cs="Tahoma"/>
           <w:szCs w:val="20"/>
         </w:rPr>
-        <w:t>ThingWorx</w:t>
+        <w:t>Sourcetree</w:t>
       </w:r>
       <w:proofErr w:type="spellEnd"/>
-      <w:r>
-        <w:rPr>
-          <w:rFonts w:ascii="Gill Sans MT" w:hAnsi="Gill Sans MT" w:cs="Tahoma"/>
-          <w:szCs w:val="20"/>
-        </w:rPr>
-        <w:t xml:space="preserve"> IDE</w:t>
-      </w:r>
     </w:p>
     <w:p>
       <w:pPr>
@@ -1536,7 +1351,42 @@
           <w:rFonts w:ascii="Gill Sans MT" w:hAnsi="Gill Sans MT" w:cs="Tahoma"/>
           <w:szCs w:val="20"/>
         </w:rPr>
-        <w:t>Worked as an integral part of a team, and independently, to produce professional, industry systems for global clients such as Doosan Babcock, Rotork and Atlas Copco</w:t>
+        <w:t xml:space="preserve">SharePoint, </w:t>
+      </w:r>
+      <w:r>
+        <w:rPr>
+          <w:rFonts w:ascii="Gill Sans MT" w:hAnsi="Gill Sans MT" w:cs="Tahoma"/>
+          <w:szCs w:val="20"/>
+        </w:rPr>
+        <w:t>Jira</w:t>
+      </w:r>
+      <w:r>
+        <w:rPr>
+          <w:rFonts w:ascii="Gill Sans MT" w:hAnsi="Gill Sans MT" w:cs="Tahoma"/>
+          <w:szCs w:val="20"/>
+        </w:rPr>
+        <w:t xml:space="preserve"> and Confluence </w:t>
+      </w:r>
+      <w:r>
+        <w:rPr>
+          <w:rFonts w:ascii="Gill Sans MT" w:hAnsi="Gill Sans MT" w:cs="Tahoma"/>
+          <w:szCs w:val="20"/>
+        </w:rPr>
+        <w:t xml:space="preserve">for </w:t>
+      </w:r>
+      <w:r>
+        <w:rPr>
+          <w:rFonts w:ascii="Gill Sans MT" w:hAnsi="Gill Sans MT" w:cs="Tahoma"/>
+          <w:szCs w:val="20"/>
+        </w:rPr>
+        <w:t xml:space="preserve">documentation and </w:t>
+      </w:r>
+      <w:r>
+        <w:rPr>
+          <w:rFonts w:ascii="Gill Sans MT" w:hAnsi="Gill Sans MT" w:cs="Tahoma"/>
+          <w:szCs w:val="20"/>
+        </w:rPr>
+        <w:t>project management</w:t>
       </w:r>
     </w:p>
     <w:p>
@@ -1558,7 +1408,44 @@
           <w:rFonts w:ascii="Gill Sans MT" w:hAnsi="Gill Sans MT" w:cs="Tahoma"/>
           <w:szCs w:val="20"/>
         </w:rPr>
-        <w:t>Attended and hosted meetings with clients and colleagues to create satisfactory products for end users</w:t>
+        <w:t>TeamCity</w:t>
+      </w:r>
+      <w:r>
+        <w:rPr>
+          <w:rFonts w:ascii="Gill Sans MT" w:hAnsi="Gill Sans MT" w:cs="Tahoma"/>
+          <w:szCs w:val="20"/>
+        </w:rPr>
+        <w:t xml:space="preserve"> and </w:t>
+      </w:r>
+      <w:proofErr w:type="spellStart"/>
+      <w:r>
+        <w:rPr>
+          <w:rFonts w:ascii="Gill Sans MT" w:hAnsi="Gill Sans MT" w:cs="Tahoma"/>
+          <w:szCs w:val="20"/>
+        </w:rPr>
+        <w:t>WebDeploy</w:t>
+      </w:r>
+      <w:proofErr w:type="spellEnd"/>
+      <w:r>
+        <w:rPr>
+          <w:rFonts w:ascii="Gill Sans MT" w:hAnsi="Gill Sans MT" w:cs="Tahoma"/>
+          <w:szCs w:val="20"/>
+        </w:rPr>
+        <w:t xml:space="preserve"> </w:t>
+      </w:r>
+      <w:r>
+        <w:rPr>
+          <w:rFonts w:ascii="Gill Sans MT" w:hAnsi="Gill Sans MT" w:cs="Tahoma"/>
+          <w:szCs w:val="20"/>
+        </w:rPr>
+        <w:t xml:space="preserve">for Continuous Integration </w:t>
+      </w:r>
+      <w:r>
+        <w:rPr>
+          <w:rFonts w:ascii="Gill Sans MT" w:hAnsi="Gill Sans MT" w:cs="Tahoma"/>
+          <w:szCs w:val="20"/>
+        </w:rPr>
+        <w:t>and deployment</w:t>
       </w:r>
     </w:p>
     <w:p>
@@ -1580,11 +1467,44 @@
           <w:rFonts w:ascii="Gill Sans MT" w:hAnsi="Gill Sans MT" w:cs="Tahoma"/>
           <w:szCs w:val="20"/>
         </w:rPr>
-        <w:t>Use of Fibonacci-Style Agile Development methods</w:t>
+        <w:t xml:space="preserve">GULP, </w:t>
+      </w:r>
+      <w:r>
+        <w:rPr>
+          <w:rFonts w:ascii="Gill Sans MT" w:hAnsi="Gill Sans MT" w:cs="Tahoma"/>
+          <w:szCs w:val="20"/>
+        </w:rPr>
+        <w:t>G</w:t>
+      </w:r>
+      <w:r>
+        <w:rPr>
+          <w:rFonts w:ascii="Gill Sans MT" w:hAnsi="Gill Sans MT" w:cs="Tahoma"/>
+          <w:szCs w:val="20"/>
+        </w:rPr>
+        <w:t xml:space="preserve">RUNT and Web Compiler for </w:t>
+      </w:r>
+      <w:r>
+        <w:rPr>
+          <w:rFonts w:ascii="Gill Sans MT" w:hAnsi="Gill Sans MT" w:cs="Tahoma"/>
+          <w:szCs w:val="20"/>
+        </w:rPr>
+        <w:t xml:space="preserve">styling and scripting </w:t>
+      </w:r>
+      <w:r>
+        <w:rPr>
+          <w:rFonts w:ascii="Gill Sans MT" w:hAnsi="Gill Sans MT" w:cs="Tahoma"/>
+          <w:szCs w:val="20"/>
+        </w:rPr>
+        <w:t>minification</w:t>
       </w:r>
     </w:p>
     <w:p>
       <w:pPr>
+        <w:pStyle w:val="ListParagraph"/>
+        <w:numPr>
+          <w:ilvl w:val="0"/>
+          <w:numId w:val="5"/>
+        </w:numPr>
         <w:rPr>
           <w:rFonts w:ascii="Gill Sans MT" w:hAnsi="Gill Sans MT" w:cs="Tahoma"/>
           <w:b/>
@@ -1593,9 +1513,25 @@
         </w:rPr>
       </w:pPr>
       <w:r>
-        <w:pict w14:anchorId="78DDA835">
-          <v:rect id="_x0000_i1026" style="width:451.3pt;height:2pt;mso-position-vertical:absolute" o:hralign="center" o:hrstd="t" o:hrnoshade="t" o:hr="t" fillcolor="black [3213]" stroked="f"/>
-        </w:pict>
+        <w:rPr>
+          <w:rFonts w:ascii="Gill Sans MT" w:hAnsi="Gill Sans MT" w:cs="Tahoma"/>
+          <w:szCs w:val="20"/>
+        </w:rPr>
+        <w:t xml:space="preserve">Microsoft SQL Server </w:t>
+      </w:r>
+      <w:r>
+        <w:rPr>
+          <w:rFonts w:ascii="Gill Sans MT" w:hAnsi="Gill Sans MT" w:cs="Tahoma"/>
+          <w:szCs w:val="20"/>
+        </w:rPr>
+        <w:t>Management Studio for d</w:t>
+      </w:r>
+      <w:r>
+        <w:rPr>
+          <w:rFonts w:ascii="Gill Sans MT" w:hAnsi="Gill Sans MT" w:cs="Tahoma"/>
+          <w:szCs w:val="20"/>
+        </w:rPr>
+        <w:t>atabase management</w:t>
       </w:r>
     </w:p>
     <w:p>
@@ -1614,7 +1550,513 @@
           <w:bCs/>
           <w:szCs w:val="20"/>
         </w:rPr>
+        <w:t xml:space="preserve">Miller Solutions Ltd ~ Software Developer ~ Oct </w:t>
+      </w:r>
+      <w:r>
+        <w:rPr>
+          <w:rFonts w:ascii="Gill Sans MT" w:hAnsi="Gill Sans MT" w:cs="Tahoma"/>
+          <w:b/>
+          <w:bCs/>
+          <w:szCs w:val="20"/>
+        </w:rPr>
+        <w:t>20</w:t>
+      </w:r>
+      <w:r>
+        <w:rPr>
+          <w:rFonts w:ascii="Gill Sans MT" w:hAnsi="Gill Sans MT" w:cs="Tahoma"/>
+          <w:b/>
+          <w:bCs/>
+          <w:szCs w:val="20"/>
+        </w:rPr>
+        <w:t xml:space="preserve">18 </w:t>
+      </w:r>
+      <w:r>
+        <w:rPr>
+          <w:rFonts w:ascii="Gill Sans MT" w:hAnsi="Gill Sans MT" w:cs="Tahoma"/>
+          <w:b/>
+          <w:bCs/>
+          <w:szCs w:val="20"/>
+        </w:rPr>
+        <w:t>-</w:t>
+      </w:r>
+      <w:r>
+        <w:rPr>
+          <w:rFonts w:ascii="Gill Sans MT" w:hAnsi="Gill Sans MT" w:cs="Tahoma"/>
+          <w:b/>
+          <w:bCs/>
+          <w:szCs w:val="20"/>
+        </w:rPr>
+        <w:t xml:space="preserve"> </w:t>
+      </w:r>
+      <w:r>
+        <w:rPr>
+          <w:rFonts w:ascii="Gill Sans MT" w:hAnsi="Gill Sans MT" w:cs="Tahoma"/>
+          <w:b/>
+          <w:bCs/>
+          <w:szCs w:val="20"/>
+        </w:rPr>
+        <w:t xml:space="preserve">Mar </w:t>
+      </w:r>
+      <w:r>
+        <w:rPr>
+          <w:rFonts w:ascii="Gill Sans MT" w:hAnsi="Gill Sans MT" w:cs="Tahoma"/>
+          <w:b/>
+          <w:bCs/>
+          <w:szCs w:val="20"/>
+        </w:rPr>
+        <w:t>20</w:t>
+      </w:r>
+      <w:r>
+        <w:rPr>
+          <w:rFonts w:ascii="Gill Sans MT" w:hAnsi="Gill Sans MT" w:cs="Tahoma"/>
+          <w:b/>
+          <w:bCs/>
+          <w:szCs w:val="20"/>
+        </w:rPr>
+        <w:t>19</w:t>
+      </w:r>
+    </w:p>
+    <w:p>
+      <w:pPr>
+        <w:pStyle w:val="ListParagraph"/>
+        <w:numPr>
+          <w:ilvl w:val="0"/>
+          <w:numId w:val="5"/>
+        </w:numPr>
+        <w:rPr>
+          <w:rFonts w:ascii="Gill Sans MT" w:hAnsi="Gill Sans MT" w:cs="Tahoma"/>
+          <w:b/>
+          <w:bCs/>
+          <w:szCs w:val="20"/>
+        </w:rPr>
+      </w:pPr>
+      <w:r>
+        <w:rPr>
+          <w:rFonts w:ascii="Gill Sans MT" w:hAnsi="Gill Sans MT" w:cs="Tahoma"/>
+          <w:szCs w:val="20"/>
+        </w:rPr>
+        <w:t>Designed, developed, tested and maintained C#</w:t>
+      </w:r>
+      <w:r>
+        <w:rPr>
+          <w:rFonts w:ascii="Gill Sans MT" w:hAnsi="Gill Sans MT" w:cs="Tahoma"/>
+          <w:szCs w:val="20"/>
+        </w:rPr>
+        <w:t xml:space="preserve"> </w:t>
+      </w:r>
+      <w:r>
+        <w:rPr>
+          <w:rFonts w:ascii="Gill Sans MT" w:hAnsi="Gill Sans MT" w:cs="Tahoma"/>
+          <w:szCs w:val="20"/>
+        </w:rPr>
+        <w:t xml:space="preserve">.NET Core Web Applications, WordPress websites and </w:t>
+      </w:r>
+      <w:proofErr w:type="spellStart"/>
+      <w:r>
+        <w:rPr>
+          <w:rFonts w:ascii="Gill Sans MT" w:hAnsi="Gill Sans MT" w:cs="Tahoma"/>
+          <w:szCs w:val="20"/>
+        </w:rPr>
+        <w:t>NOPCommerce</w:t>
+      </w:r>
+      <w:proofErr w:type="spellEnd"/>
+      <w:r>
+        <w:rPr>
+          <w:rFonts w:ascii="Gill Sans MT" w:hAnsi="Gill Sans MT" w:cs="Tahoma"/>
+          <w:szCs w:val="20"/>
+        </w:rPr>
+        <w:t xml:space="preserve"> websites</w:t>
+      </w:r>
+    </w:p>
+    <w:p>
+      <w:pPr>
+        <w:pStyle w:val="ListParagraph"/>
+        <w:numPr>
+          <w:ilvl w:val="0"/>
+          <w:numId w:val="5"/>
+        </w:numPr>
+        <w:rPr>
+          <w:rFonts w:ascii="Gill Sans MT" w:hAnsi="Gill Sans MT" w:cs="Tahoma"/>
+          <w:b/>
+          <w:bCs/>
+          <w:szCs w:val="20"/>
+        </w:rPr>
+      </w:pPr>
+      <w:r>
+        <w:rPr>
+          <w:rFonts w:ascii="Gill Sans MT" w:hAnsi="Gill Sans MT" w:cs="Tahoma"/>
+          <w:szCs w:val="20"/>
+        </w:rPr>
+        <w:t xml:space="preserve">Microsoft SQL Server Database management, Searchlight server maintenance, </w:t>
+      </w:r>
+      <w:r>
+        <w:rPr>
+          <w:rFonts w:ascii="Gill Sans MT" w:hAnsi="Gill Sans MT" w:cs="Tahoma"/>
+          <w:szCs w:val="20"/>
+        </w:rPr>
+        <w:t xml:space="preserve">Dynamics 365 </w:t>
+      </w:r>
+      <w:r>
+        <w:rPr>
+          <w:rFonts w:ascii="Gill Sans MT" w:hAnsi="Gill Sans MT" w:cs="Tahoma"/>
+          <w:szCs w:val="20"/>
+        </w:rPr>
+        <w:t>CRM ticketing</w:t>
+      </w:r>
+    </w:p>
+    <w:p>
+      <w:pPr>
+        <w:pStyle w:val="ListParagraph"/>
+        <w:numPr>
+          <w:ilvl w:val="0"/>
+          <w:numId w:val="5"/>
+        </w:numPr>
+        <w:rPr>
+          <w:rFonts w:ascii="Gill Sans MT" w:hAnsi="Gill Sans MT" w:cs="Tahoma"/>
+          <w:b/>
+          <w:bCs/>
+          <w:szCs w:val="20"/>
+        </w:rPr>
+      </w:pPr>
+      <w:r>
+        <w:rPr>
+          <w:rFonts w:ascii="Gill Sans MT" w:hAnsi="Gill Sans MT" w:cs="Tahoma"/>
+          <w:bCs/>
+          <w:szCs w:val="20"/>
+        </w:rPr>
+        <w:t>Produced Release Notes, Bug Logs and other documentation records for both End Users and internal developers</w:t>
+      </w:r>
+    </w:p>
+    <w:p>
+      <w:pPr>
+        <w:pStyle w:val="ListParagraph"/>
+        <w:numPr>
+          <w:ilvl w:val="0"/>
+          <w:numId w:val="5"/>
+        </w:numPr>
+        <w:rPr>
+          <w:rFonts w:ascii="Gill Sans MT" w:hAnsi="Gill Sans MT" w:cs="Tahoma"/>
+          <w:b/>
+          <w:bCs/>
+          <w:szCs w:val="20"/>
+        </w:rPr>
+      </w:pPr>
+      <w:r>
+        <w:rPr>
+          <w:rFonts w:ascii="Gill Sans MT" w:hAnsi="Gill Sans MT" w:cs="Tahoma"/>
+          <w:bCs/>
+          <w:szCs w:val="20"/>
+        </w:rPr>
+        <w:t>Visual Studio Team Foundation Server Source Control and Visual Studio Online DevOps</w:t>
+      </w:r>
+    </w:p>
+    <w:p>
+      <w:pPr>
+        <w:rPr>
+          <w:rFonts w:ascii="Gill Sans MT" w:hAnsi="Gill Sans MT" w:cs="Tahoma"/>
+          <w:b/>
+          <w:bCs/>
+          <w:szCs w:val="20"/>
+        </w:rPr>
+      </w:pPr>
+      <w:proofErr w:type="spellStart"/>
+      <w:r>
+        <w:rPr>
+          <w:rFonts w:ascii="Gill Sans MT" w:hAnsi="Gill Sans MT" w:cs="Tahoma"/>
+          <w:b/>
+          <w:bCs/>
+          <w:szCs w:val="20"/>
+        </w:rPr>
+        <w:t>InVMA</w:t>
+      </w:r>
+      <w:proofErr w:type="spellEnd"/>
+      <w:r>
+        <w:rPr>
+          <w:rFonts w:ascii="Gill Sans MT" w:hAnsi="Gill Sans MT" w:cs="Tahoma"/>
+          <w:b/>
+          <w:bCs/>
+          <w:szCs w:val="20"/>
+        </w:rPr>
+        <w:t xml:space="preserve"> Ltd ~ Applications Engineer ~ Jun </w:t>
+      </w:r>
+      <w:r>
+        <w:rPr>
+          <w:rFonts w:ascii="Gill Sans MT" w:hAnsi="Gill Sans MT" w:cs="Tahoma"/>
+          <w:b/>
+          <w:bCs/>
+          <w:szCs w:val="20"/>
+        </w:rPr>
+        <w:t>20</w:t>
+      </w:r>
+      <w:r>
+        <w:rPr>
+          <w:rFonts w:ascii="Gill Sans MT" w:hAnsi="Gill Sans MT" w:cs="Tahoma"/>
+          <w:b/>
+          <w:bCs/>
+          <w:szCs w:val="20"/>
+        </w:rPr>
+        <w:t xml:space="preserve">15 </w:t>
+      </w:r>
+      <w:r>
+        <w:rPr>
+          <w:rFonts w:ascii="Gill Sans MT" w:hAnsi="Gill Sans MT" w:cs="Tahoma"/>
+          <w:b/>
+          <w:bCs/>
+          <w:szCs w:val="20"/>
+        </w:rPr>
+        <w:t>-</w:t>
+      </w:r>
+      <w:r>
+        <w:rPr>
+          <w:rFonts w:ascii="Gill Sans MT" w:hAnsi="Gill Sans MT" w:cs="Tahoma"/>
+          <w:b/>
+          <w:bCs/>
+          <w:szCs w:val="20"/>
+        </w:rPr>
+        <w:t xml:space="preserve"> Sep </w:t>
+      </w:r>
+      <w:r>
+        <w:rPr>
+          <w:rFonts w:ascii="Gill Sans MT" w:hAnsi="Gill Sans MT" w:cs="Tahoma"/>
+          <w:b/>
+          <w:bCs/>
+          <w:szCs w:val="20"/>
+        </w:rPr>
+        <w:t>20</w:t>
+      </w:r>
+      <w:r>
+        <w:rPr>
+          <w:rFonts w:ascii="Gill Sans MT" w:hAnsi="Gill Sans MT" w:cs="Tahoma"/>
+          <w:b/>
+          <w:bCs/>
+          <w:szCs w:val="20"/>
+        </w:rPr>
+        <w:t xml:space="preserve">15 and Jun </w:t>
+      </w:r>
+      <w:r>
+        <w:rPr>
+          <w:rFonts w:ascii="Gill Sans MT" w:hAnsi="Gill Sans MT" w:cs="Tahoma"/>
+          <w:b/>
+          <w:bCs/>
+          <w:szCs w:val="20"/>
+        </w:rPr>
+        <w:t>20</w:t>
+      </w:r>
+      <w:r>
+        <w:rPr>
+          <w:rFonts w:ascii="Gill Sans MT" w:hAnsi="Gill Sans MT" w:cs="Tahoma"/>
+          <w:b/>
+          <w:bCs/>
+          <w:szCs w:val="20"/>
+        </w:rPr>
+        <w:t xml:space="preserve">16 </w:t>
+      </w:r>
+      <w:r>
+        <w:rPr>
+          <w:rFonts w:ascii="Gill Sans MT" w:hAnsi="Gill Sans MT" w:cs="Tahoma"/>
+          <w:b/>
+          <w:bCs/>
+          <w:szCs w:val="20"/>
+        </w:rPr>
+        <w:t>-</w:t>
+      </w:r>
+      <w:r>
+        <w:rPr>
+          <w:rFonts w:ascii="Gill Sans MT" w:hAnsi="Gill Sans MT" w:cs="Tahoma"/>
+          <w:b/>
+          <w:bCs/>
+          <w:szCs w:val="20"/>
+        </w:rPr>
+        <w:t xml:space="preserve"> Sep </w:t>
+      </w:r>
+      <w:r>
+        <w:rPr>
+          <w:rFonts w:ascii="Gill Sans MT" w:hAnsi="Gill Sans MT" w:cs="Tahoma"/>
+          <w:b/>
+          <w:bCs/>
+          <w:szCs w:val="20"/>
+        </w:rPr>
+        <w:t>20</w:t>
+      </w:r>
+      <w:r>
+        <w:rPr>
+          <w:rFonts w:ascii="Gill Sans MT" w:hAnsi="Gill Sans MT" w:cs="Tahoma"/>
+          <w:b/>
+          <w:bCs/>
+          <w:szCs w:val="20"/>
+        </w:rPr>
+        <w:t>17</w:t>
+      </w:r>
+    </w:p>
+    <w:p>
+      <w:pPr>
+        <w:pStyle w:val="ListParagraph"/>
+        <w:numPr>
+          <w:ilvl w:val="0"/>
+          <w:numId w:val="5"/>
+        </w:numPr>
+        <w:rPr>
+          <w:rFonts w:ascii="Gill Sans MT" w:hAnsi="Gill Sans MT" w:cs="Tahoma"/>
+          <w:b/>
+          <w:bCs/>
+          <w:szCs w:val="20"/>
+        </w:rPr>
+      </w:pPr>
+      <w:r>
+        <w:rPr>
+          <w:rFonts w:ascii="Gill Sans MT" w:hAnsi="Gill Sans MT" w:cs="Tahoma"/>
+          <w:szCs w:val="20"/>
+        </w:rPr>
+        <w:t xml:space="preserve">Designed, developed, tested and maintained advanced IoT systems for data analysis, control, automation and networking using Java, JavaScript and Lua Script with the </w:t>
+      </w:r>
+      <w:proofErr w:type="spellStart"/>
+      <w:r>
+        <w:rPr>
+          <w:rFonts w:ascii="Gill Sans MT" w:hAnsi="Gill Sans MT" w:cs="Tahoma"/>
+          <w:szCs w:val="20"/>
+        </w:rPr>
+        <w:t>ThingWorx</w:t>
+      </w:r>
+      <w:proofErr w:type="spellEnd"/>
+      <w:r>
+        <w:rPr>
+          <w:rFonts w:ascii="Gill Sans MT" w:hAnsi="Gill Sans MT" w:cs="Tahoma"/>
+          <w:szCs w:val="20"/>
+        </w:rPr>
+        <w:t xml:space="preserve"> IDE</w:t>
+      </w:r>
+    </w:p>
+    <w:p>
+      <w:pPr>
+        <w:pStyle w:val="ListParagraph"/>
+        <w:numPr>
+          <w:ilvl w:val="0"/>
+          <w:numId w:val="5"/>
+        </w:numPr>
+        <w:rPr>
+          <w:rFonts w:ascii="Gill Sans MT" w:hAnsi="Gill Sans MT" w:cs="Tahoma"/>
+          <w:b/>
+          <w:bCs/>
+          <w:szCs w:val="20"/>
+        </w:rPr>
+      </w:pPr>
+      <w:r>
+        <w:rPr>
+          <w:rFonts w:ascii="Gill Sans MT" w:hAnsi="Gill Sans MT" w:cs="Tahoma"/>
+          <w:szCs w:val="20"/>
+        </w:rPr>
+        <w:t>Worked as an integral part of a team, and independently, to produce professional, industry systems for global clients such as Doosan Babcock, Rotork and Atlas Copco</w:t>
+      </w:r>
+    </w:p>
+    <w:p>
+      <w:pPr>
+        <w:pStyle w:val="ListParagraph"/>
+        <w:numPr>
+          <w:ilvl w:val="0"/>
+          <w:numId w:val="5"/>
+        </w:numPr>
+        <w:rPr>
+          <w:rFonts w:ascii="Gill Sans MT" w:hAnsi="Gill Sans MT" w:cs="Tahoma"/>
+          <w:b/>
+          <w:bCs/>
+          <w:szCs w:val="20"/>
+        </w:rPr>
+      </w:pPr>
+      <w:r>
+        <w:rPr>
+          <w:rFonts w:ascii="Gill Sans MT" w:hAnsi="Gill Sans MT" w:cs="Tahoma"/>
+          <w:szCs w:val="20"/>
+        </w:rPr>
+        <w:t>Attended and hosted meetings with clients and colleagues to create satisfactory products for end users</w:t>
+      </w:r>
+    </w:p>
+    <w:p>
+      <w:pPr>
+        <w:pStyle w:val="ListParagraph"/>
+        <w:numPr>
+          <w:ilvl w:val="0"/>
+          <w:numId w:val="5"/>
+        </w:numPr>
+        <w:rPr>
+          <w:rFonts w:ascii="Gill Sans MT" w:hAnsi="Gill Sans MT" w:cs="Tahoma"/>
+          <w:b/>
+          <w:bCs/>
+          <w:szCs w:val="20"/>
+        </w:rPr>
+      </w:pPr>
+      <w:r>
+        <w:rPr>
+          <w:rFonts w:ascii="Gill Sans MT" w:hAnsi="Gill Sans MT" w:cs="Tahoma"/>
+          <w:szCs w:val="20"/>
+        </w:rPr>
+        <w:t>Use of Fibonacci-Style Agile Development methods</w:t>
+      </w:r>
+    </w:p>
+    <w:p>
+      <w:pPr>
+        <w:rPr>
+          <w:rFonts w:ascii="Gill Sans MT" w:hAnsi="Gill Sans MT" w:cs="Tahoma"/>
+          <w:b/>
+          <w:bCs/>
+          <w:szCs w:val="20"/>
+        </w:rPr>
+      </w:pPr>
+    </w:p>
+    <w:p>
+      <w:pPr>
+        <w:rPr>
+          <w:rFonts w:ascii="Gill Sans MT" w:hAnsi="Gill Sans MT" w:cs="Tahoma"/>
+          <w:b/>
+          <w:bCs/>
+          <w:szCs w:val="20"/>
+        </w:rPr>
+      </w:pPr>
+    </w:p>
+    <w:p>
+      <w:pPr>
+        <w:rPr>
+          <w:rFonts w:ascii="Gill Sans MT" w:hAnsi="Gill Sans MT" w:cs="Tahoma"/>
+          <w:b/>
+          <w:bCs/>
+          <w:szCs w:val="20"/>
+        </w:rPr>
+      </w:pPr>
+    </w:p>
+    <w:p>
+      <w:pPr>
+        <w:rPr>
+          <w:rFonts w:ascii="Gill Sans MT" w:hAnsi="Gill Sans MT" w:cs="Tahoma"/>
+          <w:b/>
+          <w:bCs/>
+          <w:szCs w:val="20"/>
+        </w:rPr>
+      </w:pPr>
+      <w:r>
+        <w:rPr>
+          <w:rFonts w:ascii="Gill Sans MT" w:hAnsi="Gill Sans MT" w:cs="Tahoma"/>
+          <w:b/>
+          <w:bCs/>
+          <w:szCs w:val="20"/>
+        </w:rPr>
         <w:t>Technical Skills</w:t>
+      </w:r>
+      <w:r>
+        <w:rPr>
+          <w:rFonts w:ascii="Gill Sans MT" w:hAnsi="Gill Sans MT" w:cs="Tahoma"/>
+          <w:b/>
+          <w:bCs/>
+          <w:szCs w:val="20"/>
+        </w:rPr>
+        <w:t xml:space="preserve"> &amp; </w:t>
+      </w:r>
+      <w:r>
+        <w:rPr>
+          <w:rFonts w:ascii="Gill Sans MT" w:hAnsi="Gill Sans MT" w:cs="Tahoma"/>
+          <w:b/>
+          <w:bCs/>
+          <w:szCs w:val="20"/>
+        </w:rPr>
+        <w:t>Achievements</w:t>
       </w:r>
       <w:r>
         <w:rPr>
@@ -1652,7 +2094,7 @@
           <w:sz w:val="20"/>
           <w:szCs w:val="20"/>
         </w:rPr>
-        <w:t xml:space="preserve">, </w:t>
+        <w:t xml:space="preserve"> MVC</w:t>
       </w:r>
       <w:r>
         <w:rPr>
@@ -1661,6 +2103,15 @@
           <w:sz w:val="20"/>
           <w:szCs w:val="20"/>
         </w:rPr>
+        <w:t xml:space="preserve">, </w:t>
+      </w:r>
+      <w:r>
+        <w:rPr>
+          <w:rFonts w:ascii="Gill Sans MT" w:hAnsi="Gill Sans MT" w:cs="Tahoma"/>
+          <w:i/>
+          <w:sz w:val="20"/>
+          <w:szCs w:val="20"/>
+        </w:rPr>
         <w:t>C++, D3D11, C for Robotics, VB, JavaScript, HTML, CSS, PHP and Python.</w:t>
       </w:r>
     </w:p>
@@ -1668,11 +2119,25 @@
       <w:pPr>
         <w:rPr>
           <w:rFonts w:ascii="Gill Sans MT" w:hAnsi="Gill Sans MT" w:cs="Tahoma"/>
+          <w:szCs w:val="20"/>
+        </w:rPr>
+      </w:pPr>
+      <w:r>
+        <w:rPr>
+          <w:rFonts w:ascii="Gill Sans MT" w:hAnsi="Gill Sans MT" w:cs="Tahoma"/>
           <w:b/>
           <w:bCs/>
           <w:szCs w:val="20"/>
         </w:rPr>
-      </w:pPr>
+        <w:t>Games Showcase Competition Winner</w:t>
+      </w:r>
+      <w:r>
+        <w:rPr>
+          <w:rFonts w:ascii="Gill Sans MT" w:hAnsi="Gill Sans MT"/>
+          <w:sz w:val="24"/>
+        </w:rPr>
+        <w:br/>
+      </w:r>
       <w:r>
         <w:rPr>
           <w:rFonts w:ascii="Gill Sans MT" w:hAnsi="Gill Sans MT" w:cs="Tahoma"/>
@@ -1680,20 +2145,20 @@
           <w:bCs/>
           <w:szCs w:val="20"/>
         </w:rPr>
-        <w:t>C++/C# Projects Portfolio - URL: www.ashley-gibson.co.uk/portfolio</w:t>
+        <w:t>Role</w:t>
+      </w:r>
+      <w:r>
+        <w:rPr>
+          <w:rFonts w:ascii="Gill Sans MT" w:hAnsi="Gill Sans MT" w:cs="Tahoma"/>
+          <w:szCs w:val="20"/>
+        </w:rPr>
+        <w:t>: Co-developer of a 3D PS4 Game</w:t>
       </w:r>
       <w:r>
         <w:rPr>
           <w:rFonts w:ascii="Gill Sans MT" w:hAnsi="Gill Sans MT"/>
           <w:sz w:val="24"/>
         </w:rPr>
-        <w:t xml:space="preserve"> </w:t>
-      </w:r>
-      <w:r>
-        <w:rPr>
-          <w:rFonts w:ascii="Gill Sans MT" w:hAnsi="Gill Sans MT"/>
-          <w:sz w:val="24"/>
-        </w:rPr>
         <w:br/>
       </w:r>
       <w:r>
@@ -1703,29 +2168,6 @@
           <w:bCs/>
           <w:szCs w:val="20"/>
         </w:rPr>
-        <w:t>Role</w:t>
-      </w:r>
-      <w:r>
-        <w:rPr>
-          <w:rFonts w:ascii="Gill Sans MT" w:hAnsi="Gill Sans MT" w:cs="Tahoma"/>
-          <w:szCs w:val="20"/>
-        </w:rPr>
-        <w:t>: Mixture of C++ and C# Projects completed in my spare time</w:t>
-      </w:r>
-      <w:r>
-        <w:rPr>
-          <w:rFonts w:ascii="Gill Sans MT" w:hAnsi="Gill Sans MT"/>
-          <w:sz w:val="24"/>
-        </w:rPr>
-        <w:br/>
-      </w:r>
-      <w:r>
-        <w:rPr>
-          <w:rFonts w:ascii="Gill Sans MT" w:hAnsi="Gill Sans MT" w:cs="Tahoma"/>
-          <w:b/>
-          <w:bCs/>
-          <w:szCs w:val="20"/>
-        </w:rPr>
         <w:t>Skills</w:t>
       </w:r>
       <w:r>
@@ -1733,21 +2175,23 @@
           <w:rFonts w:ascii="Gill Sans MT" w:hAnsi="Gill Sans MT" w:cs="Tahoma"/>
           <w:szCs w:val="20"/>
         </w:rPr>
-        <w:t xml:space="preserve">: C++, </w:t>
-      </w:r>
-      <w:r>
-        <w:rPr>
-          <w:rFonts w:ascii="Gill Sans MT" w:hAnsi="Gill Sans MT" w:cs="Tahoma"/>
-          <w:szCs w:val="20"/>
-        </w:rPr>
-        <w:t xml:space="preserve">C#, </w:t>
-      </w:r>
-      <w:r>
-        <w:rPr>
-          <w:rFonts w:ascii="Gill Sans MT" w:hAnsi="Gill Sans MT" w:cs="Tahoma"/>
-          <w:szCs w:val="20"/>
-        </w:rPr>
-        <w:t>version control, optimisation techniques and independent work</w:t>
+        <w:t xml:space="preserve">: C++ programming with Sony’s </w:t>
+      </w:r>
+      <w:proofErr w:type="spellStart"/>
+      <w:r>
+        <w:rPr>
+          <w:rFonts w:ascii="Gill Sans MT" w:hAnsi="Gill Sans MT" w:cs="Tahoma"/>
+          <w:szCs w:val="20"/>
+        </w:rPr>
+        <w:t>PhyreEngine</w:t>
+      </w:r>
+      <w:proofErr w:type="spellEnd"/>
+      <w:r>
+        <w:rPr>
+          <w:rFonts w:ascii="Gill Sans MT" w:hAnsi="Gill Sans MT" w:cs="Tahoma"/>
+          <w:szCs w:val="20"/>
+        </w:rPr>
+        <w:t>, teamwork and organisation</w:t>
       </w:r>
     </w:p>
     <w:p>
@@ -1767,7 +2211,23 @@
           <w:rFonts w:ascii="Gill Sans MT" w:hAnsi="Gill Sans MT" w:cs="Tahoma"/>
           <w:szCs w:val="20"/>
         </w:rPr>
-        <w:t xml:space="preserve">Created and improved C++ and C# project solutions to create games, optimise software and develop animations </w:t>
+        <w:t xml:space="preserve">Developed a narration-based, cooperative PS4 game using Sony’s </w:t>
+      </w:r>
+      <w:proofErr w:type="spellStart"/>
+      <w:r>
+        <w:rPr>
+          <w:rFonts w:ascii="Gill Sans MT" w:hAnsi="Gill Sans MT" w:cs="Tahoma"/>
+          <w:szCs w:val="20"/>
+        </w:rPr>
+        <w:t>PhyreEngine</w:t>
+      </w:r>
+      <w:proofErr w:type="spellEnd"/>
+      <w:r>
+        <w:rPr>
+          <w:rFonts w:ascii="Gill Sans MT" w:hAnsi="Gill Sans MT" w:cs="Tahoma"/>
+          <w:szCs w:val="20"/>
+        </w:rPr>
+        <w:t xml:space="preserve"> and C++</w:t>
       </w:r>
     </w:p>
     <w:p>
@@ -1787,7 +2247,7 @@
           <w:rFonts w:ascii="Gill Sans MT" w:hAnsi="Gill Sans MT" w:cs="Tahoma"/>
           <w:szCs w:val="20"/>
         </w:rPr>
-        <w:t>Used DirectX 11, SDL and OpenGL alongside C++ to enhance graphics rendering</w:t>
+        <w:t>Team of 6 achieving first prize for our year group at the annual Sheffield Hallam University Games Showcase – my role was mainly programming player movement, animation and lighting</w:t>
       </w:r>
     </w:p>
     <w:p>
@@ -1807,94 +2267,7 @@
           <w:rFonts w:ascii="Gill Sans MT" w:hAnsi="Gill Sans MT" w:cs="Tahoma"/>
           <w:szCs w:val="20"/>
         </w:rPr>
-        <w:t>Utilised advanced Visual Studio 2013/15/17 tools, Bitbucket and Source Tree to assist game development, project management and version control</w:t>
-      </w:r>
-    </w:p>
-    <w:p>
-      <w:pPr>
-        <w:rPr>
-          <w:rFonts w:ascii="Gill Sans MT" w:hAnsi="Gill Sans MT" w:cs="Tahoma"/>
-          <w:szCs w:val="20"/>
-        </w:rPr>
-      </w:pPr>
-    </w:p>
-    <w:p>
-      <w:pPr>
-        <w:rPr>
-          <w:rFonts w:ascii="Gill Sans MT" w:hAnsi="Gill Sans MT" w:cs="Tahoma"/>
-          <w:szCs w:val="20"/>
-        </w:rPr>
-      </w:pPr>
-      <w:r>
-        <w:rPr>
-          <w:rFonts w:ascii="Gill Sans MT" w:hAnsi="Gill Sans MT" w:cs="Tahoma"/>
-          <w:b/>
-          <w:bCs/>
-          <w:szCs w:val="20"/>
-        </w:rPr>
-        <w:t>Games Showcase Competition Winner</w:t>
-      </w:r>
-      <w:r>
-        <w:rPr>
-          <w:rFonts w:ascii="Gill Sans MT" w:hAnsi="Gill Sans MT"/>
-          <w:sz w:val="24"/>
-        </w:rPr>
-        <w:br/>
-      </w:r>
-      <w:r>
-        <w:rPr>
-          <w:rFonts w:ascii="Gill Sans MT" w:hAnsi="Gill Sans MT" w:cs="Tahoma"/>
-          <w:b/>
-          <w:bCs/>
-          <w:szCs w:val="20"/>
-        </w:rPr>
-        <w:t>Role</w:t>
-      </w:r>
-      <w:r>
-        <w:rPr>
-          <w:rFonts w:ascii="Gill Sans MT" w:hAnsi="Gill Sans MT" w:cs="Tahoma"/>
-          <w:szCs w:val="20"/>
-        </w:rPr>
-        <w:t>: Co-developer of a 3D PS4 Game</w:t>
-      </w:r>
-      <w:r>
-        <w:rPr>
-          <w:rFonts w:ascii="Gill Sans MT" w:hAnsi="Gill Sans MT"/>
-          <w:sz w:val="24"/>
-        </w:rPr>
-        <w:br/>
-      </w:r>
-      <w:r>
-        <w:rPr>
-          <w:rFonts w:ascii="Gill Sans MT" w:hAnsi="Gill Sans MT" w:cs="Tahoma"/>
-          <w:b/>
-          <w:bCs/>
-          <w:szCs w:val="20"/>
-        </w:rPr>
-        <w:t>Skills</w:t>
-      </w:r>
-      <w:r>
-        <w:rPr>
-          <w:rFonts w:ascii="Gill Sans MT" w:hAnsi="Gill Sans MT" w:cs="Tahoma"/>
-          <w:szCs w:val="20"/>
-        </w:rPr>
-        <w:t xml:space="preserve">: C++ programming with Sony’s </w:t>
-      </w:r>
-      <w:proofErr w:type="spellStart"/>
-      <w:r>
-        <w:rPr>
-          <w:rFonts w:ascii="Gill Sans MT" w:hAnsi="Gill Sans MT" w:cs="Tahoma"/>
-          <w:szCs w:val="20"/>
-        </w:rPr>
-        <w:t>PhyreEngine</w:t>
-      </w:r>
-      <w:proofErr w:type="spellEnd"/>
-      <w:r>
-        <w:rPr>
-          <w:rFonts w:ascii="Gill Sans MT" w:hAnsi="Gill Sans MT" w:cs="Tahoma"/>
-          <w:szCs w:val="20"/>
-        </w:rPr>
-        <w:t>, teamwork and organisation</w:t>
+        <w:t>Trailer YouTube link: https://youtu.be/hPJK4F-NpMc</w:t>
       </w:r>
     </w:p>
     <w:p>
@@ -1914,118 +2287,7 @@
           <w:rFonts w:ascii="Gill Sans MT" w:hAnsi="Gill Sans MT" w:cs="Tahoma"/>
           <w:szCs w:val="20"/>
         </w:rPr>
-        <w:t xml:space="preserve">Developed a </w:t>
-      </w:r>
-      <w:proofErr w:type="gramStart"/>
-      <w:r>
-        <w:rPr>
-          <w:rFonts w:ascii="Gill Sans MT" w:hAnsi="Gill Sans MT" w:cs="Tahoma"/>
-          <w:szCs w:val="20"/>
-        </w:rPr>
-        <w:t>narration-based</w:t>
-      </w:r>
-      <w:proofErr w:type="gramEnd"/>
-      <w:r>
-        <w:rPr>
-          <w:rFonts w:ascii="Gill Sans MT" w:hAnsi="Gill Sans MT" w:cs="Tahoma"/>
-          <w:szCs w:val="20"/>
-        </w:rPr>
-        <w:t xml:space="preserve">, cooperative PS4 game using Sony’s </w:t>
-      </w:r>
-      <w:proofErr w:type="spellStart"/>
-      <w:r>
-        <w:rPr>
-          <w:rFonts w:ascii="Gill Sans MT" w:hAnsi="Gill Sans MT" w:cs="Tahoma"/>
-          <w:szCs w:val="20"/>
-        </w:rPr>
-        <w:t>PhyreEngine</w:t>
-      </w:r>
-      <w:proofErr w:type="spellEnd"/>
-      <w:r>
-        <w:rPr>
-          <w:rFonts w:ascii="Gill Sans MT" w:hAnsi="Gill Sans MT" w:cs="Tahoma"/>
-          <w:szCs w:val="20"/>
-        </w:rPr>
-        <w:t xml:space="preserve"> and C++</w:t>
-      </w:r>
-    </w:p>
-    <w:p>
-      <w:pPr>
-        <w:pStyle w:val="ListParagraph"/>
-        <w:numPr>
-          <w:ilvl w:val="0"/>
-          <w:numId w:val="11"/>
-        </w:numPr>
-        <w:rPr>
-          <w:rFonts w:ascii="Gill Sans MT" w:hAnsi="Gill Sans MT" w:cs="Tahoma"/>
-          <w:szCs w:val="20"/>
-        </w:rPr>
-      </w:pPr>
-      <w:r>
-        <w:rPr>
-          <w:rFonts w:ascii="Gill Sans MT" w:hAnsi="Gill Sans MT" w:cs="Tahoma"/>
-          <w:szCs w:val="20"/>
-        </w:rPr>
-        <w:t>Team of 6 achieving first prize for our year group at the annual Sheffield Hallam University Games Showcase – my role was mainly programming player movement, animation and lighting</w:t>
-      </w:r>
-    </w:p>
-    <w:p>
-      <w:pPr>
-        <w:pStyle w:val="ListParagraph"/>
-        <w:numPr>
-          <w:ilvl w:val="0"/>
-          <w:numId w:val="11"/>
-        </w:numPr>
-        <w:rPr>
-          <w:rFonts w:ascii="Gill Sans MT" w:hAnsi="Gill Sans MT" w:cs="Tahoma"/>
-          <w:szCs w:val="20"/>
-        </w:rPr>
-      </w:pPr>
-      <w:r>
-        <w:rPr>
-          <w:rFonts w:ascii="Gill Sans MT" w:hAnsi="Gill Sans MT" w:cs="Tahoma"/>
-          <w:szCs w:val="20"/>
-        </w:rPr>
-        <w:t>Trailer YouTube link: https://youtu.be/hPJK4F-NpMc</w:t>
-      </w:r>
-    </w:p>
-    <w:p>
-      <w:pPr>
-        <w:pStyle w:val="ListParagraph"/>
-        <w:numPr>
-          <w:ilvl w:val="0"/>
-          <w:numId w:val="11"/>
-        </w:numPr>
-        <w:rPr>
-          <w:rFonts w:ascii="Gill Sans MT" w:hAnsi="Gill Sans MT" w:cs="Tahoma"/>
-          <w:szCs w:val="20"/>
-        </w:rPr>
-      </w:pPr>
-      <w:r>
-        <w:rPr>
-          <w:rFonts w:ascii="Gill Sans MT" w:hAnsi="Gill Sans MT" w:cs="Tahoma"/>
-          <w:szCs w:val="20"/>
-        </w:rPr>
         <w:t>Competition judged by Sumo Digital Ltd</w:t>
-      </w:r>
-    </w:p>
-    <w:p>
-      <w:pPr>
-        <w:rPr>
-          <w:rFonts w:ascii="Gill Sans MT" w:hAnsi="Gill Sans MT" w:cs="Tahoma"/>
-          <w:b/>
-          <w:bCs/>
-          <w:szCs w:val="20"/>
-        </w:rPr>
-      </w:pPr>
-      <w:r>
-        <w:rPr>
-          <w:rFonts w:ascii="Gill Sans MT" w:hAnsi="Gill Sans MT" w:cs="Tahoma"/>
-          <w:b/>
-          <w:bCs/>
-          <w:szCs w:val="20"/>
-        </w:rPr>
-        <w:t>Achievements</w:t>
       </w:r>
     </w:p>
     <w:p>
@@ -2110,8 +2372,6 @@
         </w:rPr>
         <w:t>Produced a simple puzzle game using a Raspberry Pi and input devices – Rotary Encoder, Accelerometer and Arcade Buttons</w:t>
       </w:r>
-      <w:bookmarkStart w:id="0" w:name="_GoBack"/>
-      <w:bookmarkEnd w:id="0"/>
     </w:p>
     <w:p>
       <w:pPr>
@@ -2420,7 +2680,7 @@
           <w:szCs w:val="20"/>
         </w:rPr>
         <w:pict w14:anchorId="6AEAAC19">
-          <v:rect id="_x0000_i1027" style="width:451.3pt;height:2pt;mso-position-vertical:absolute" o:hralign="center" o:hrstd="t" o:hrnoshade="t" o:hr="t" fillcolor="black [3213]" stroked="f"/>
+          <v:rect id="_x0000_i1026" style="width:451.3pt;height:2pt;mso-position-vertical:absolute" o:hralign="center" o:hrstd="t" o:hrnoshade="t" o:hr="t" fillcolor="black [3213]" stroked="f"/>
         </w:pict>
       </w:r>
     </w:p>
@@ -3347,7 +3607,7 @@
           <w:szCs w:val="20"/>
         </w:rPr>
         <w:pict w14:anchorId="1CABA2B7">
-          <v:rect id="_x0000_i1028" style="width:451.3pt;height:2pt;mso-position-vertical:absolute" o:hralign="center" o:hrstd="t" o:hrnoshade="t" o:hr="t" fillcolor="black [3213]" stroked="f"/>
+          <v:rect id="_x0000_i1027" style="width:451.3pt;height:2pt;mso-position-vertical:absolute" o:hralign="center" o:hrstd="t" o:hrnoshade="t" o:hr="t" fillcolor="black [3213]" stroked="f"/>
         </w:pict>
       </w:r>
     </w:p>
@@ -3410,6 +3670,13 @@
         </w:rPr>
         <w:t>www.ashley-gibson.co.uk/portfolio</w:t>
       </w:r>
+      <w:r>
+        <w:rPr>
+          <w:rFonts w:ascii="Gill Sans MT" w:hAnsi="Gill Sans MT" w:cs="Tahoma"/>
+          <w:szCs w:val="20"/>
+        </w:rPr>
+        <w:t>.html</w:t>
+      </w:r>
     </w:p>
     <w:p>
       <w:pPr>
@@ -3491,37 +3758,6 @@
           <w:szCs w:val="20"/>
         </w:rPr>
         <w:t>trips for kids at Summer Camp in New Jersey, USA 2018</w:t>
-      </w:r>
-    </w:p>
-    <w:p>
-      <w:pPr>
-        <w:rPr>
-          <w:rFonts w:ascii="Gill Sans MT" w:hAnsi="Gill Sans MT" w:cs="Tahoma"/>
-          <w:szCs w:val="20"/>
-        </w:rPr>
-      </w:pPr>
-      <w:r>
-        <w:rPr>
-          <w:rFonts w:ascii="Gill Sans MT" w:hAnsi="Gill Sans MT" w:cs="Tahoma"/>
-          <w:szCs w:val="20"/>
-        </w:rPr>
-        <w:pict w14:anchorId="4168B922">
-          <v:rect id="_x0000_i1029" style="width:451.3pt;height:2pt;mso-position-vertical:absolute" o:hralign="center" o:hrstd="t" o:hrnoshade="t" o:hr="t" fillcolor="black [3213]" stroked="f"/>
-        </w:pict>
-      </w:r>
-      <w:r>
-        <w:rPr>
-          <w:rFonts w:ascii="Gill Sans MT" w:hAnsi="Gill Sans MT" w:cs="Tahoma"/>
-          <w:szCs w:val="20"/>
-        </w:rPr>
-        <w:br/>
-      </w:r>
-      <w:r>
-        <w:rPr>
-          <w:rFonts w:ascii="Gill Sans MT" w:hAnsi="Gill Sans MT" w:cs="Tahoma"/>
-          <w:szCs w:val="20"/>
-        </w:rPr>
-        <w:t>References available upon request</w:t>
       </w:r>
     </w:p>
     <w:sectPr>
@@ -4724,6 +4960,95 @@
     </w:lvl>
   </w:abstractNum>
   <w:abstractNum w:abstractNumId="10" w15:restartNumberingAfterBreak="0">
+    <w:nsid w:val="63590B3E"/>
+    <w:multiLevelType w:val="hybridMultilevel"/>
+    <w:tmpl w:val="89D66948"/>
+    <w:lvl w:ilvl="0" w:tplc="08090015">
+      <w:start w:val="1"/>
+      <w:numFmt w:val="upperLetter"/>
+      <w:lvlText w:val="%1."/>
+      <w:lvlJc w:val="left"/>
+      <w:pPr>
+        <w:ind w:left="720" w:hanging="360"/>
+      </w:pPr>
+      <w:rPr>
+        <w:rFonts w:hint="default"/>
+      </w:rPr>
+    </w:lvl>
+    <w:lvl w:ilvl="1" w:tplc="08090019" w:tentative="1">
+      <w:start w:val="1"/>
+      <w:numFmt w:val="lowerLetter"/>
+      <w:lvlText w:val="%2."/>
+      <w:lvlJc w:val="left"/>
+      <w:pPr>
+        <w:ind w:left="1440" w:hanging="360"/>
+      </w:pPr>
+    </w:lvl>
+    <w:lvl w:ilvl="2" w:tplc="0809001B" w:tentative="1">
+      <w:start w:val="1"/>
+      <w:numFmt w:val="lowerRoman"/>
+      <w:lvlText w:val="%3."/>
+      <w:lvlJc w:val="right"/>
+      <w:pPr>
+        <w:ind w:left="2160" w:hanging="180"/>
+      </w:pPr>
+    </w:lvl>
+    <w:lvl w:ilvl="3" w:tplc="0809000F" w:tentative="1">
+      <w:start w:val="1"/>
+      <w:numFmt w:val="decimal"/>
+      <w:lvlText w:val="%4."/>
+      <w:lvlJc w:val="left"/>
+      <w:pPr>
+        <w:ind w:left="2880" w:hanging="360"/>
+      </w:pPr>
+    </w:lvl>
+    <w:lvl w:ilvl="4" w:tplc="08090019" w:tentative="1">
+      <w:start w:val="1"/>
+      <w:numFmt w:val="lowerLetter"/>
+      <w:lvlText w:val="%5."/>
+      <w:lvlJc w:val="left"/>
+      <w:pPr>
+        <w:ind w:left="3600" w:hanging="360"/>
+      </w:pPr>
+    </w:lvl>
+    <w:lvl w:ilvl="5" w:tplc="0809001B" w:tentative="1">
+      <w:start w:val="1"/>
+      <w:numFmt w:val="lowerRoman"/>
+      <w:lvlText w:val="%6."/>
+      <w:lvlJc w:val="right"/>
+      <w:pPr>
+        <w:ind w:left="4320" w:hanging="180"/>
+      </w:pPr>
+    </w:lvl>
+    <w:lvl w:ilvl="6" w:tplc="0809000F" w:tentative="1">
+      <w:start w:val="1"/>
+      <w:numFmt w:val="decimal"/>
+      <w:lvlText w:val="%7."/>
+      <w:lvlJc w:val="left"/>
+      <w:pPr>
+        <w:ind w:left="5040" w:hanging="360"/>
+      </w:pPr>
+    </w:lvl>
+    <w:lvl w:ilvl="7" w:tplc="08090019" w:tentative="1">
+      <w:start w:val="1"/>
+      <w:numFmt w:val="lowerLetter"/>
+      <w:lvlText w:val="%8."/>
+      <w:lvlJc w:val="left"/>
+      <w:pPr>
+        <w:ind w:left="5760" w:hanging="360"/>
+      </w:pPr>
+    </w:lvl>
+    <w:lvl w:ilvl="8" w:tplc="0809001B" w:tentative="1">
+      <w:start w:val="1"/>
+      <w:numFmt w:val="lowerRoman"/>
+      <w:lvlText w:val="%9."/>
+      <w:lvlJc w:val="right"/>
+      <w:pPr>
+        <w:ind w:left="6480" w:hanging="180"/>
+      </w:pPr>
+    </w:lvl>
+  </w:abstractNum>
+  <w:abstractNum w:abstractNumId="11" w15:restartNumberingAfterBreak="0">
     <w:nsid w:val="659E27DA"/>
     <w:multiLevelType w:val="hybridMultilevel"/>
     <w:tmpl w:val="0472EF82"/>
@@ -4861,13 +5186,16 @@
     <w:abstractNumId w:val="4"/>
   </w:num>
   <w:num w:numId="9">
-    <w:abstractNumId w:val="10"/>
+    <w:abstractNumId w:val="11"/>
   </w:num>
   <w:num w:numId="10">
     <w:abstractNumId w:val="0"/>
   </w:num>
   <w:num w:numId="11">
     <w:abstractNumId w:val="8"/>
+  </w:num>
+  <w:num w:numId="12">
+    <w:abstractNumId w:val="10"/>
   </w:num>
 </w:numbering>
 </file>
@@ -15097,7 +15425,7 @@
 </file>
 
 <file path=customXml/itemProps1.xml><?xml version="1.0" encoding="utf-8"?>
-<ds:datastoreItem xmlns:ds="http://schemas.openxmlformats.org/officeDocument/2006/customXml" ds:itemID="{33BDB01C-8399-4B96-A428-DF797841FB66}">
+<ds:datastoreItem xmlns:ds="http://schemas.openxmlformats.org/officeDocument/2006/customXml" ds:itemID="{71B6E172-61DB-4AF2-A9CF-D9B0CEDE4188}">
   <ds:schemaRefs>
     <ds:schemaRef ds:uri="http://schemas.openxmlformats.org/officeDocument/2006/bibliography"/>
   </ds:schemaRefs>

</xml_diff>